<commit_message>
Observaciones de la práctica
</commit_message>
<xml_diff>
--- a/Docs/Observaciones-Lab 8.docx
+++ b/Docs/Observaciones-Lab 8.docx
@@ -4,7 +4,7 @@
   <w:body>
     <w:p>
       <w:pPr>
-        <w:pStyle w:val="Title"/>
+        <w:pStyle w:val="Ttulo"/>
         <w:jc w:val="center"/>
         <w:rPr>
           <w:b/>
@@ -37,14 +37,7 @@
           <w:noProof w:val="0"/>
           <w:lang w:val="es-CO"/>
         </w:rPr>
-        <w:t xml:space="preserve">Estudiante </w:t>
-      </w:r>
-      <w:r>
-        <w:rPr>
-          <w:noProof w:val="0"/>
-          <w:lang w:val="es-CO"/>
-        </w:rPr>
-        <w:t>1 Cod XXXX</w:t>
+        <w:t>Juan José Osorio 202021720</w:t>
       </w:r>
     </w:p>
     <w:p>
@@ -61,19 +54,12 @@
           <w:noProof w:val="0"/>
           <w:lang w:val="es-CO"/>
         </w:rPr>
-        <w:t xml:space="preserve">Estudiante </w:t>
-      </w:r>
-      <w:r>
-        <w:rPr>
-          <w:noProof w:val="0"/>
-          <w:lang w:val="es-CO"/>
-        </w:rPr>
-        <w:t>2 Cod XXXX</w:t>
+        <w:t>Thais Tamaio 202022213</w:t>
       </w:r>
     </w:p>
     <w:p>
       <w:pPr>
-        <w:pStyle w:val="Heading1"/>
+        <w:pStyle w:val="Ttulo1"/>
         <w:rPr>
           <w:b/>
           <w:bCs/>
@@ -93,13 +79,18 @@
     </w:p>
     <w:p>
       <w:pPr>
-        <w:pStyle w:val="ListParagraph"/>
+        <w:rPr>
+          <w:lang w:val="es-CO"/>
+        </w:rPr>
+      </w:pPr>
+    </w:p>
+    <w:p>
+      <w:pPr>
+        <w:pStyle w:val="Prrafodelista"/>
         <w:numPr>
           <w:ilvl w:val="0"/>
-          <w:numId w:val="12"/>
+          <w:numId w:val="13"/>
         </w:numPr>
-        <w:spacing w:after="0"/>
-        <w:jc w:val="both"/>
         <w:rPr>
           <w:rFonts w:ascii="Dax-Regular" w:hAnsi="Dax-Regular"/>
           <w:lang w:val="es-CO"/>
@@ -110,14 +101,11 @@
           <w:rFonts w:ascii="Dax-Regular" w:hAnsi="Dax-Regular"/>
           <w:lang w:val="es-CO"/>
         </w:rPr>
-        <w:t>¿Qué relación encuentra entre el número de elementos en el árbol y la altura del árbol?</w:t>
+        <w:t>¿Qué diferencia existe entre las alturas de los dos árboles (BST y RBT)?</w:t>
       </w:r>
     </w:p>
     <w:p>
       <w:pPr>
-        <w:pStyle w:val="ListParagraph"/>
-        <w:spacing w:after="0"/>
-        <w:jc w:val="both"/>
         <w:rPr>
           <w:rFonts w:ascii="Dax-Regular" w:hAnsi="Dax-Regular"/>
           <w:lang w:val="es-CO"/>
@@ -126,40 +114,51 @@
     </w:p>
     <w:p>
       <w:pPr>
-        <w:pStyle w:val="ListParagraph"/>
-        <w:spacing w:after="0"/>
         <w:jc w:val="both"/>
         <w:rPr>
           <w:rFonts w:ascii="Dax-Regular" w:hAnsi="Dax-Regular"/>
           <w:lang w:val="es-CO"/>
         </w:rPr>
       </w:pPr>
-    </w:p>
-    <w:p>
-      <w:pPr>
-        <w:pStyle w:val="ListParagraph"/>
-        <w:numPr>
-          <w:ilvl w:val="0"/>
-          <w:numId w:val="12"/>
-        </w:numPr>
-        <w:spacing w:after="0"/>
-        <w:jc w:val="both"/>
-        <w:rPr>
-          <w:rFonts w:ascii="Dax-Regular" w:hAnsi="Dax-Regular"/>
-          <w:lang w:val="es-CO"/>
-        </w:rPr>
-      </w:pPr>
       <w:r>
         <w:rPr>
           <w:rFonts w:ascii="Dax-Regular" w:hAnsi="Dax-Regular"/>
           <w:lang w:val="es-CO"/>
         </w:rPr>
-        <w:t>¿Si tuviera que responder esa misma consulta y la información estuviera en tablas de hash y no en un BST, cree que el tiempo de respuesta sería mayor o menor? ¿Por qué?</w:t>
+        <w:t xml:space="preserve">Tomando como referencia los resultados obtenidos al utilizar un árbol de tipo BST y uno RBT, se puede apreciar una diferencia significativa en la altura de ámbos árboles al procesar el mismo archivo CSV. En el caso del árbol BST se obtuvo una altura de 29. Por otro lado, para el árbol RBT la altura obtenida fue de 13. La altura de un árbol hace referencia al máximo número de arcos en una rama del árbol, por lo que para el BST la altura desde la raíz hasta la hoja </w:t>
+      </w:r>
+      <w:r>
+        <w:rPr>
+          <w:rFonts w:ascii="Dax-Regular" w:hAnsi="Dax-Regular"/>
+          <w:lang w:val="es-CO"/>
+        </w:rPr>
+        <w:t>(</w:t>
+      </w:r>
+      <w:r>
+        <w:rPr>
+          <w:rFonts w:ascii="Dax-Regular" w:hAnsi="Dax-Regular"/>
+          <w:lang w:val="es-CO"/>
+        </w:rPr>
+        <w:t>en la rama más larga del árbol</w:t>
+      </w:r>
+      <w:r>
+        <w:rPr>
+          <w:rFonts w:ascii="Dax-Regular" w:hAnsi="Dax-Regular"/>
+          <w:lang w:val="es-CO"/>
+        </w:rPr>
+        <w:t>)</w:t>
+      </w:r>
+      <w:r>
+        <w:rPr>
+          <w:rFonts w:ascii="Dax-Regular" w:hAnsi="Dax-Regular"/>
+          <w:lang w:val="es-CO"/>
+        </w:rPr>
+        <w:t xml:space="preserve"> es de 13 y para el RBT es de 29.</w:t>
       </w:r>
     </w:p>
     <w:p>
       <w:pPr>
-        <w:pStyle w:val="ListParagraph"/>
+        <w:jc w:val="both"/>
         <w:rPr>
           <w:rFonts w:ascii="Dax-Regular" w:hAnsi="Dax-Regular"/>
           <w:lang w:val="es-CO"/>
@@ -168,22 +167,11 @@
     </w:p>
     <w:p>
       <w:pPr>
-        <w:pStyle w:val="ListParagraph"/>
-        <w:rPr>
-          <w:rFonts w:ascii="Dax-Regular" w:hAnsi="Dax-Regular"/>
-          <w:lang w:val="es-CO"/>
-        </w:rPr>
-      </w:pPr>
-    </w:p>
-    <w:p>
-      <w:pPr>
-        <w:pStyle w:val="ListParagraph"/>
+        <w:pStyle w:val="Prrafodelista"/>
         <w:numPr>
           <w:ilvl w:val="0"/>
-          <w:numId w:val="12"/>
+          <w:numId w:val="13"/>
         </w:numPr>
-        <w:spacing w:after="0"/>
-        <w:jc w:val="both"/>
         <w:rPr>
           <w:rFonts w:ascii="Dax-Regular" w:hAnsi="Dax-Regular"/>
           <w:lang w:val="es-CO"/>
@@ -194,12 +182,13 @@
           <w:rFonts w:ascii="Dax-Regular" w:hAnsi="Dax-Regular"/>
           <w:lang w:val="es-CO"/>
         </w:rPr>
-        <w:t>¿Qué operación del TAD se utiliza para retornar una lista con la información encontrada en un rango de fechas?</w:t>
+        <w:t>¿Por qué pasa esto?</w:t>
       </w:r>
     </w:p>
     <w:p>
       <w:pPr>
-        <w:pStyle w:val="ListParagraph"/>
+        <w:pStyle w:val="Prrafodelista"/>
+        <w:ind w:left="1080"/>
         <w:rPr>
           <w:rFonts w:ascii="Dax-Regular" w:hAnsi="Dax-Regular"/>
           <w:lang w:val="es-CO"/>
@@ -208,7 +197,325 @@
     </w:p>
     <w:p>
       <w:pPr>
-        <w:pStyle w:val="ListParagraph"/>
+        <w:rPr>
+          <w:rFonts w:ascii="Dax-Regular" w:hAnsi="Dax-Regular"/>
+          <w:lang w:val="es-CO"/>
+        </w:rPr>
+      </w:pPr>
+      <w:r>
+        <w:rPr>
+          <w:rFonts w:ascii="Dax-Regular" w:hAnsi="Dax-Regular"/>
+          <w:lang w:val="es-CO"/>
+        </w:rPr>
+        <w:t>Esta diferencia de alturas se debe principalmente al hecho de que los RBT se encargan de mantener el árbol balanceado</w:t>
+      </w:r>
+      <w:r>
+        <w:rPr>
+          <w:rFonts w:ascii="Dax-Regular" w:hAnsi="Dax-Regular"/>
+          <w:lang w:val="es-CO"/>
+        </w:rPr>
+        <w:t>,</w:t>
+      </w:r>
+      <w:r>
+        <w:rPr>
+          <w:rFonts w:ascii="Dax-Regular" w:hAnsi="Dax-Regular"/>
+          <w:lang w:val="es-CO"/>
+        </w:rPr>
+        <w:t xml:space="preserve"> a medida que se van agregando parejas de &lt;llave-valor&gt; a estos. Por el contrario, un árbol BST no evita que al cargar los datos</w:t>
+      </w:r>
+      <w:r>
+        <w:rPr>
+          <w:rFonts w:ascii="Dax-Regular" w:hAnsi="Dax-Regular"/>
+          <w:lang w:val="es-CO"/>
+        </w:rPr>
+        <w:t xml:space="preserve"> </w:t>
+      </w:r>
+      <w:r>
+        <w:rPr>
+          <w:rFonts w:ascii="Dax-Regular" w:hAnsi="Dax-Regular"/>
+          <w:lang w:val="es-CO"/>
+        </w:rPr>
+        <w:t xml:space="preserve">el árbol esté desbalanceado. </w:t>
+      </w:r>
+    </w:p>
+    <w:p>
+      <w:pPr>
+        <w:rPr>
+          <w:rFonts w:ascii="Dax-Regular" w:hAnsi="Dax-Regular"/>
+          <w:lang w:val="es-CO"/>
+        </w:rPr>
+      </w:pPr>
+    </w:p>
+    <w:p>
+      <w:pPr>
+        <w:rPr>
+          <w:rFonts w:ascii="Dax-Regular" w:hAnsi="Dax-Regular"/>
+          <w:lang w:val="es-CO"/>
+        </w:rPr>
+      </w:pPr>
+      <w:r>
+        <w:rPr>
+          <w:rFonts w:ascii="Dax-Regular" w:hAnsi="Dax-Regular"/>
+          <w:lang w:val="es-CO"/>
+        </w:rPr>
+        <w:t>Esto se puede demostrar por medio de lo siguiente:</w:t>
+      </w:r>
+    </w:p>
+    <w:p>
+      <w:pPr>
+        <w:rPr>
+          <w:rFonts w:ascii="Dax-Regular" w:hAnsi="Dax-Regular"/>
+          <w:lang w:val="es-CO"/>
+        </w:rPr>
+      </w:pPr>
+    </w:p>
+    <w:p>
+      <w:pPr>
+        <w:pStyle w:val="Prrafodelista"/>
+        <w:spacing w:after="0"/>
+        <w:jc w:val="both"/>
+        <w:rPr>
+          <w:rFonts w:ascii="Dax-Regular" w:hAnsi="Dax-Regular"/>
+          <w:lang w:val="es-CO"/>
+        </w:rPr>
+      </w:pPr>
+      <m:oMathPara>
+        <m:oMath>
+          <m:sSub>
+            <m:sSubPr>
+              <m:ctrlPr>
+                <w:rPr>
+                  <w:rFonts w:ascii="Cambria Math" w:hAnsi="Cambria Math"/>
+                  <w:i/>
+                  <w:lang w:val="es-CO"/>
+                </w:rPr>
+              </m:ctrlPr>
+            </m:sSubPr>
+            <m:e>
+              <m:r>
+                <w:rPr>
+                  <w:rFonts w:ascii="Cambria Math" w:hAnsi="Cambria Math"/>
+                  <w:lang w:val="es-CO"/>
+                </w:rPr>
+                <m:t>log</m:t>
+              </m:r>
+            </m:e>
+            <m:sub>
+              <m:r>
+                <w:rPr>
+                  <w:rFonts w:ascii="Cambria Math" w:hAnsi="Cambria Math"/>
+                  <w:lang w:val="es-CO"/>
+                </w:rPr>
+                <m:t>2</m:t>
+              </m:r>
+            </m:sub>
+          </m:sSub>
+          <m:d>
+            <m:dPr>
+              <m:ctrlPr>
+                <w:rPr>
+                  <w:rFonts w:ascii="Cambria Math" w:hAnsi="Cambria Math"/>
+                  <w:i/>
+                  <w:lang w:val="es-CO"/>
+                </w:rPr>
+              </m:ctrlPr>
+            </m:dPr>
+            <m:e>
+              <m:r>
+                <w:rPr>
+                  <w:rFonts w:ascii="Cambria Math" w:hAnsi="Cambria Math"/>
+                  <w:lang w:val="es-CO"/>
+                </w:rPr>
+                <m:t>1177</m:t>
+              </m:r>
+            </m:e>
+          </m:d>
+          <m:r>
+            <w:rPr>
+              <w:rFonts w:ascii="Cambria Math" w:hAnsi="Cambria Math"/>
+              <w:lang w:val="es-CO"/>
+            </w:rPr>
+            <m:t>=h</m:t>
+          </m:r>
+        </m:oMath>
+      </m:oMathPara>
+    </w:p>
+    <w:p>
+      <w:pPr>
+        <w:pStyle w:val="Prrafodelista"/>
+        <w:spacing w:after="0"/>
+        <w:jc w:val="both"/>
+        <w:rPr>
+          <w:rFonts w:ascii="Dax-Regular" w:hAnsi="Dax-Regular"/>
+          <w:lang w:val="es-CO"/>
+        </w:rPr>
+      </w:pPr>
+    </w:p>
+    <w:p>
+      <w:pPr>
+        <w:pStyle w:val="Prrafodelista"/>
+        <w:spacing w:after="0"/>
+        <w:jc w:val="both"/>
+        <w:rPr>
+          <w:rFonts w:ascii="Dax-Regular" w:hAnsi="Dax-Regular"/>
+          <w:lang w:val="es-CO"/>
+        </w:rPr>
+      </w:pPr>
+      <m:oMathPara>
+        <m:oMath>
+          <m:sSub>
+            <m:sSubPr>
+              <m:ctrlPr>
+                <w:rPr>
+                  <w:rFonts w:ascii="Cambria Math" w:hAnsi="Cambria Math"/>
+                  <w:i/>
+                  <w:lang w:val="es-CO"/>
+                </w:rPr>
+              </m:ctrlPr>
+            </m:sSubPr>
+            <m:e>
+              <m:r>
+                <w:rPr>
+                  <w:rFonts w:ascii="Cambria Math" w:hAnsi="Cambria Math"/>
+                  <w:lang w:val="es-CO"/>
+                </w:rPr>
+                <m:t>log</m:t>
+              </m:r>
+            </m:e>
+            <m:sub>
+              <m:r>
+                <w:rPr>
+                  <w:rFonts w:ascii="Cambria Math" w:hAnsi="Cambria Math"/>
+                  <w:lang w:val="es-CO"/>
+                </w:rPr>
+                <m:t>2</m:t>
+              </m:r>
+            </m:sub>
+          </m:sSub>
+          <m:d>
+            <m:dPr>
+              <m:ctrlPr>
+                <w:rPr>
+                  <w:rFonts w:ascii="Cambria Math" w:hAnsi="Cambria Math"/>
+                  <w:i/>
+                  <w:lang w:val="es-CO"/>
+                </w:rPr>
+              </m:ctrlPr>
+            </m:dPr>
+            <m:e>
+              <m:r>
+                <w:rPr>
+                  <w:rFonts w:ascii="Cambria Math" w:hAnsi="Cambria Math"/>
+                  <w:lang w:val="es-CO"/>
+                </w:rPr>
+                <m:t>1177</m:t>
+              </m:r>
+            </m:e>
+          </m:d>
+          <m:r>
+            <w:rPr>
+              <w:rFonts w:ascii="Cambria Math" w:hAnsi="Cambria Math"/>
+              <w:lang w:val="es-CO"/>
+            </w:rPr>
+            <m:t>=10,2009</m:t>
+          </m:r>
+        </m:oMath>
+      </m:oMathPara>
+    </w:p>
+    <w:p>
+      <w:pPr>
+        <w:pStyle w:val="Prrafodelista"/>
+        <w:spacing w:after="0"/>
+        <w:jc w:val="both"/>
+        <w:rPr>
+          <w:rFonts w:ascii="Dax-Regular" w:hAnsi="Dax-Regular"/>
+          <w:lang w:val="es-CO"/>
+        </w:rPr>
+      </w:pPr>
+    </w:p>
+    <w:p>
+      <w:pPr>
+        <w:jc w:val="both"/>
+        <w:rPr>
+          <w:rFonts w:ascii="Dax-Regular" w:hAnsi="Dax-Regular"/>
+          <w:lang w:val="es-CO"/>
+        </w:rPr>
+      </w:pPr>
+      <w:r>
+        <w:rPr>
+          <w:rFonts w:ascii="Dax-Regular" w:hAnsi="Dax-Regular"/>
+          <w:lang w:val="es-CO"/>
+        </w:rPr>
+        <w:t>Como se puede apreciar, la altura ideal de un árbol completamente balanceado</w:t>
+      </w:r>
+      <w:r>
+        <w:rPr>
+          <w:rFonts w:ascii="Dax-Regular" w:hAnsi="Dax-Regular"/>
+          <w:lang w:val="es-CO"/>
+        </w:rPr>
+        <w:t xml:space="preserve"> es más cercana a la altura obtenida con el RBT, por lo que se puede afirmar que este árbol está más balanceado que el BST (el cuál tiene una altura de 29). Por consiguiente, se esperaría que los tiempos de la carga del árbol </w:t>
+      </w:r>
+      <w:r>
+        <w:rPr>
+          <w:rFonts w:ascii="Dax-Regular" w:hAnsi="Dax-Regular"/>
+          <w:lang w:val="es-CO"/>
+        </w:rPr>
+        <w:t>sean m</w:t>
+      </w:r>
+      <w:r>
+        <w:rPr>
+          <w:rFonts w:ascii="Dax-Regular" w:hAnsi="Dax-Regular"/>
+          <w:lang w:val="es-CO"/>
+        </w:rPr>
+        <w:t xml:space="preserve">ayores </w:t>
+      </w:r>
+      <w:r>
+        <w:rPr>
+          <w:rFonts w:ascii="Dax-Regular" w:hAnsi="Dax-Regular"/>
+          <w:lang w:val="es-CO"/>
+        </w:rPr>
+        <w:t>para el RBT y  que los</w:t>
+      </w:r>
+      <w:r>
+        <w:rPr>
+          <w:rFonts w:ascii="Dax-Regular" w:hAnsi="Dax-Regular"/>
+          <w:lang w:val="es-CO"/>
+        </w:rPr>
+        <w:t xml:space="preserve"> tiempos de búsqueda</w:t>
+      </w:r>
+      <w:r>
+        <w:rPr>
+          <w:rFonts w:ascii="Dax-Regular" w:hAnsi="Dax-Regular"/>
+          <w:lang w:val="es-CO"/>
+        </w:rPr>
+        <w:t xml:space="preserve"> sean m</w:t>
+      </w:r>
+      <w:r>
+        <w:rPr>
+          <w:rFonts w:ascii="Dax-Regular" w:hAnsi="Dax-Regular"/>
+          <w:lang w:val="es-CO"/>
+        </w:rPr>
+        <w:t>enore</w:t>
+      </w:r>
+      <w:r>
+        <w:rPr>
+          <w:rFonts w:ascii="Dax-Regular" w:hAnsi="Dax-Regular"/>
+          <w:lang w:val="es-CO"/>
+        </w:rPr>
+        <w:t xml:space="preserve">s para el RBT, ya que el árbol resultante está parcialmente balanceado, </w:t>
+      </w:r>
+    </w:p>
+    <w:p>
+      <w:pPr>
+        <w:jc w:val="both"/>
+        <w:rPr>
+          <w:rFonts w:ascii="Dax-Regular" w:hAnsi="Dax-Regular"/>
+          <w:lang w:val="es-CO"/>
+        </w:rPr>
+      </w:pPr>
+    </w:p>
+    <w:p>
+      <w:pPr>
         <w:spacing w:after="0"/>
         <w:jc w:val="both"/>
         <w:rPr>
@@ -429,6 +736,95 @@
     </w:lvl>
   </w:abstractNum>
   <w:abstractNum w:abstractNumId="2" w15:restartNumberingAfterBreak="0">
+    <w:nsid w:val="04E206E6"/>
+    <w:multiLevelType w:val="hybridMultilevel"/>
+    <w:tmpl w:val="92E6067A"/>
+    <w:lvl w:ilvl="0" w:tplc="EBD2796C">
+      <w:start w:val="1"/>
+      <w:numFmt w:val="lowerLetter"/>
+      <w:lvlText w:val="%1)"/>
+      <w:lvlJc w:val="left"/>
+      <w:pPr>
+        <w:ind w:left="1080" w:hanging="360"/>
+      </w:pPr>
+      <w:rPr>
+        <w:rFonts w:hint="default"/>
+      </w:rPr>
+    </w:lvl>
+    <w:lvl w:ilvl="1" w:tplc="080A0019" w:tentative="1">
+      <w:start w:val="1"/>
+      <w:numFmt w:val="lowerLetter"/>
+      <w:lvlText w:val="%2."/>
+      <w:lvlJc w:val="left"/>
+      <w:pPr>
+        <w:ind w:left="1800" w:hanging="360"/>
+      </w:pPr>
+    </w:lvl>
+    <w:lvl w:ilvl="2" w:tplc="080A001B" w:tentative="1">
+      <w:start w:val="1"/>
+      <w:numFmt w:val="lowerRoman"/>
+      <w:lvlText w:val="%3."/>
+      <w:lvlJc w:val="right"/>
+      <w:pPr>
+        <w:ind w:left="2520" w:hanging="180"/>
+      </w:pPr>
+    </w:lvl>
+    <w:lvl w:ilvl="3" w:tplc="080A000F" w:tentative="1">
+      <w:start w:val="1"/>
+      <w:numFmt w:val="decimal"/>
+      <w:lvlText w:val="%4."/>
+      <w:lvlJc w:val="left"/>
+      <w:pPr>
+        <w:ind w:left="3240" w:hanging="360"/>
+      </w:pPr>
+    </w:lvl>
+    <w:lvl w:ilvl="4" w:tplc="080A0019" w:tentative="1">
+      <w:start w:val="1"/>
+      <w:numFmt w:val="lowerLetter"/>
+      <w:lvlText w:val="%5."/>
+      <w:lvlJc w:val="left"/>
+      <w:pPr>
+        <w:ind w:left="3960" w:hanging="360"/>
+      </w:pPr>
+    </w:lvl>
+    <w:lvl w:ilvl="5" w:tplc="080A001B" w:tentative="1">
+      <w:start w:val="1"/>
+      <w:numFmt w:val="lowerRoman"/>
+      <w:lvlText w:val="%6."/>
+      <w:lvlJc w:val="right"/>
+      <w:pPr>
+        <w:ind w:left="4680" w:hanging="180"/>
+      </w:pPr>
+    </w:lvl>
+    <w:lvl w:ilvl="6" w:tplc="080A000F" w:tentative="1">
+      <w:start w:val="1"/>
+      <w:numFmt w:val="decimal"/>
+      <w:lvlText w:val="%7."/>
+      <w:lvlJc w:val="left"/>
+      <w:pPr>
+        <w:ind w:left="5400" w:hanging="360"/>
+      </w:pPr>
+    </w:lvl>
+    <w:lvl w:ilvl="7" w:tplc="080A0019" w:tentative="1">
+      <w:start w:val="1"/>
+      <w:numFmt w:val="lowerLetter"/>
+      <w:lvlText w:val="%8."/>
+      <w:lvlJc w:val="left"/>
+      <w:pPr>
+        <w:ind w:left="6120" w:hanging="360"/>
+      </w:pPr>
+    </w:lvl>
+    <w:lvl w:ilvl="8" w:tplc="080A001B" w:tentative="1">
+      <w:start w:val="1"/>
+      <w:numFmt w:val="lowerRoman"/>
+      <w:lvlText w:val="%9."/>
+      <w:lvlJc w:val="right"/>
+      <w:pPr>
+        <w:ind w:left="6840" w:hanging="180"/>
+      </w:pPr>
+    </w:lvl>
+  </w:abstractNum>
+  <w:abstractNum w:abstractNumId="3" w15:restartNumberingAfterBreak="0">
     <w:nsid w:val="0B9D3F58"/>
     <w:multiLevelType w:val="hybridMultilevel"/>
     <w:tmpl w:val="8AA41BFE"/>
@@ -541,7 +937,7 @@
       </w:rPr>
     </w:lvl>
   </w:abstractNum>
-  <w:abstractNum w:abstractNumId="3" w15:restartNumberingAfterBreak="0">
+  <w:abstractNum w:abstractNumId="4" w15:restartNumberingAfterBreak="0">
     <w:nsid w:val="16C4207E"/>
     <w:multiLevelType w:val="hybridMultilevel"/>
     <w:tmpl w:val="72F6D186"/>
@@ -654,7 +1050,7 @@
       </w:rPr>
     </w:lvl>
   </w:abstractNum>
-  <w:abstractNum w:abstractNumId="4" w15:restartNumberingAfterBreak="0">
+  <w:abstractNum w:abstractNumId="5" w15:restartNumberingAfterBreak="0">
     <w:nsid w:val="1F8E50B9"/>
     <w:multiLevelType w:val="hybridMultilevel"/>
     <w:tmpl w:val="33E64F08"/>
@@ -767,7 +1163,7 @@
       </w:rPr>
     </w:lvl>
   </w:abstractNum>
-  <w:abstractNum w:abstractNumId="5" w15:restartNumberingAfterBreak="0">
+  <w:abstractNum w:abstractNumId="6" w15:restartNumberingAfterBreak="0">
     <w:nsid w:val="37777CB3"/>
     <w:multiLevelType w:val="hybridMultilevel"/>
     <w:tmpl w:val="211EC694"/>
@@ -853,7 +1249,7 @@
       </w:pPr>
     </w:lvl>
   </w:abstractNum>
-  <w:abstractNum w:abstractNumId="6" w15:restartNumberingAfterBreak="0">
+  <w:abstractNum w:abstractNumId="7" w15:restartNumberingAfterBreak="0">
     <w:nsid w:val="446D4DDB"/>
     <w:multiLevelType w:val="multilevel"/>
     <w:tmpl w:val="0409001D"/>
@@ -966,7 +1362,7 @@
       </w:rPr>
     </w:lvl>
   </w:abstractNum>
-  <w:abstractNum w:abstractNumId="7" w15:restartNumberingAfterBreak="0">
+  <w:abstractNum w:abstractNumId="8" w15:restartNumberingAfterBreak="0">
     <w:nsid w:val="4723600A"/>
     <w:multiLevelType w:val="hybridMultilevel"/>
     <w:tmpl w:val="731ED4AE"/>
@@ -1052,7 +1448,7 @@
       </w:pPr>
     </w:lvl>
   </w:abstractNum>
-  <w:abstractNum w:abstractNumId="8" w15:restartNumberingAfterBreak="0">
+  <w:abstractNum w:abstractNumId="9" w15:restartNumberingAfterBreak="0">
     <w:nsid w:val="59085AB3"/>
     <w:multiLevelType w:val="hybridMultilevel"/>
     <w:tmpl w:val="7A268518"/>
@@ -1165,7 +1561,7 @@
       </w:rPr>
     </w:lvl>
   </w:abstractNum>
-  <w:abstractNum w:abstractNumId="9" w15:restartNumberingAfterBreak="0">
+  <w:abstractNum w:abstractNumId="10" w15:restartNumberingAfterBreak="0">
     <w:nsid w:val="5C974F57"/>
     <w:multiLevelType w:val="hybridMultilevel"/>
     <w:tmpl w:val="211EC694"/>
@@ -1251,7 +1647,7 @@
       </w:pPr>
     </w:lvl>
   </w:abstractNum>
-  <w:abstractNum w:abstractNumId="10" w15:restartNumberingAfterBreak="0">
+  <w:abstractNum w:abstractNumId="11" w15:restartNumberingAfterBreak="0">
     <w:nsid w:val="5EBA3F4E"/>
     <w:multiLevelType w:val="hybridMultilevel"/>
     <w:tmpl w:val="874CF82C"/>
@@ -1337,7 +1733,7 @@
       </w:pPr>
     </w:lvl>
   </w:abstractNum>
-  <w:abstractNum w:abstractNumId="11" w15:restartNumberingAfterBreak="0">
+  <w:abstractNum w:abstractNumId="12" w15:restartNumberingAfterBreak="0">
     <w:nsid w:val="7964390B"/>
     <w:multiLevelType w:val="hybridMultilevel"/>
     <w:tmpl w:val="26C01794"/>
@@ -1424,40 +1820,43 @@
     </w:lvl>
   </w:abstractNum>
   <w:num w:numId="1">
-    <w:abstractNumId w:val="6"/>
+    <w:abstractNumId w:val="7"/>
   </w:num>
   <w:num w:numId="2">
     <w:abstractNumId w:val="1"/>
   </w:num>
   <w:num w:numId="3">
-    <w:abstractNumId w:val="7"/>
+    <w:abstractNumId w:val="8"/>
   </w:num>
   <w:num w:numId="4">
-    <w:abstractNumId w:val="10"/>
+    <w:abstractNumId w:val="11"/>
   </w:num>
   <w:num w:numId="5">
-    <w:abstractNumId w:val="11"/>
+    <w:abstractNumId w:val="12"/>
   </w:num>
   <w:num w:numId="6">
     <w:abstractNumId w:val="0"/>
   </w:num>
   <w:num w:numId="7">
+    <w:abstractNumId w:val="6"/>
+  </w:num>
+  <w:num w:numId="8">
+    <w:abstractNumId w:val="10"/>
+  </w:num>
+  <w:num w:numId="9">
+    <w:abstractNumId w:val="3"/>
+  </w:num>
+  <w:num w:numId="10">
     <w:abstractNumId w:val="5"/>
   </w:num>
-  <w:num w:numId="8">
+  <w:num w:numId="11">
     <w:abstractNumId w:val="9"/>
   </w:num>
-  <w:num w:numId="9">
-    <w:abstractNumId w:val="2"/>
-  </w:num>
-  <w:num w:numId="10">
+  <w:num w:numId="12">
     <w:abstractNumId w:val="4"/>
   </w:num>
-  <w:num w:numId="11">
-    <w:abstractNumId w:val="8"/>
-  </w:num>
-  <w:num w:numId="12">
-    <w:abstractNumId w:val="3"/>
+  <w:num w:numId="13">
+    <w:abstractNumId w:val="2"/>
   </w:num>
 </w:numbering>
 </file>
@@ -1865,11 +2264,11 @@
       <w:noProof/>
     </w:rPr>
   </w:style>
-  <w:style w:type="paragraph" w:styleId="Heading1">
+  <w:style w:type="paragraph" w:styleId="Ttulo1">
     <w:name w:val="heading 1"/>
     <w:basedOn w:val="Normal"/>
     <w:next w:val="Normal"/>
-    <w:link w:val="Heading1Char"/>
+    <w:link w:val="Ttulo1Car"/>
     <w:uiPriority w:val="9"/>
     <w:qFormat/>
     <w:rsid w:val="003C0715"/>
@@ -1886,11 +2285,11 @@
       <w:szCs w:val="32"/>
     </w:rPr>
   </w:style>
-  <w:style w:type="paragraph" w:styleId="Heading2">
+  <w:style w:type="paragraph" w:styleId="Ttulo2">
     <w:name w:val="heading 2"/>
     <w:basedOn w:val="Normal"/>
     <w:next w:val="Normal"/>
-    <w:link w:val="Heading2Char"/>
+    <w:link w:val="Ttulo2Car"/>
     <w:uiPriority w:val="9"/>
     <w:unhideWhenUsed/>
     <w:qFormat/>
@@ -1908,13 +2307,13 @@
       <w:szCs w:val="26"/>
     </w:rPr>
   </w:style>
-  <w:style w:type="character" w:default="1" w:styleId="DefaultParagraphFont">
+  <w:style w:type="character" w:default="1" w:styleId="Fuentedeprrafopredeter">
     <w:name w:val="Default Paragraph Font"/>
     <w:uiPriority w:val="1"/>
     <w:semiHidden/>
     <w:unhideWhenUsed/>
   </w:style>
-  <w:style w:type="table" w:default="1" w:styleId="TableNormal">
+  <w:style w:type="table" w:default="1" w:styleId="Tablanormal">
     <w:name w:val="Normal Table"/>
     <w:uiPriority w:val="99"/>
     <w:semiHidden/>
@@ -1929,17 +2328,17 @@
       </w:tblCellMar>
     </w:tblPr>
   </w:style>
-  <w:style w:type="numbering" w:default="1" w:styleId="NoList">
+  <w:style w:type="numbering" w:default="1" w:styleId="Sinlista">
     <w:name w:val="No List"/>
     <w:uiPriority w:val="99"/>
     <w:semiHidden/>
     <w:unhideWhenUsed/>
   </w:style>
-  <w:style w:type="paragraph" w:styleId="Title">
+  <w:style w:type="paragraph" w:styleId="Ttulo">
     <w:name w:val="Title"/>
     <w:basedOn w:val="Normal"/>
     <w:next w:val="Normal"/>
-    <w:link w:val="TitleChar"/>
+    <w:link w:val="TtuloCar"/>
     <w:uiPriority w:val="10"/>
     <w:qFormat/>
     <w:rsid w:val="00BA3B38"/>
@@ -1955,10 +2354,10 @@
       <w:szCs w:val="56"/>
     </w:rPr>
   </w:style>
-  <w:style w:type="character" w:customStyle="1" w:styleId="TitleChar">
-    <w:name w:val="Title Char"/>
-    <w:basedOn w:val="DefaultParagraphFont"/>
-    <w:link w:val="Title"/>
+  <w:style w:type="character" w:customStyle="1" w:styleId="TtuloCar">
+    <w:name w:val="Título Car"/>
+    <w:basedOn w:val="Fuentedeprrafopredeter"/>
+    <w:link w:val="Ttulo"/>
     <w:uiPriority w:val="10"/>
     <w:rsid w:val="00BA3B38"/>
     <w:rPr>
@@ -1970,7 +2369,7 @@
       <w:szCs w:val="56"/>
     </w:rPr>
   </w:style>
-  <w:style w:type="paragraph" w:styleId="ListParagraph">
+  <w:style w:type="paragraph" w:styleId="Prrafodelista">
     <w:name w:val="List Paragraph"/>
     <w:basedOn w:val="Normal"/>
     <w:uiPriority w:val="34"/>
@@ -1984,9 +2383,9 @@
       <w:noProof w:val="0"/>
     </w:rPr>
   </w:style>
-  <w:style w:type="character" w:styleId="CommentReference">
+  <w:style w:type="character" w:styleId="Refdecomentario">
     <w:name w:val="annotation reference"/>
-    <w:basedOn w:val="DefaultParagraphFont"/>
+    <w:basedOn w:val="Fuentedeprrafopredeter"/>
     <w:uiPriority w:val="99"/>
     <w:semiHidden/>
     <w:unhideWhenUsed/>
@@ -1996,10 +2395,10 @@
       <w:szCs w:val="16"/>
     </w:rPr>
   </w:style>
-  <w:style w:type="paragraph" w:styleId="CommentText">
+  <w:style w:type="paragraph" w:styleId="Textocomentario">
     <w:name w:val="annotation text"/>
     <w:basedOn w:val="Normal"/>
-    <w:link w:val="CommentTextChar"/>
+    <w:link w:val="TextocomentarioCar"/>
     <w:uiPriority w:val="99"/>
     <w:semiHidden/>
     <w:unhideWhenUsed/>
@@ -2013,10 +2412,10 @@
       <w:szCs w:val="20"/>
     </w:rPr>
   </w:style>
-  <w:style w:type="character" w:customStyle="1" w:styleId="CommentTextChar">
-    <w:name w:val="Comment Text Char"/>
-    <w:basedOn w:val="DefaultParagraphFont"/>
-    <w:link w:val="CommentText"/>
+  <w:style w:type="character" w:customStyle="1" w:styleId="TextocomentarioCar">
+    <w:name w:val="Texto comentario Car"/>
+    <w:basedOn w:val="Fuentedeprrafopredeter"/>
+    <w:link w:val="Textocomentario"/>
     <w:uiPriority w:val="99"/>
     <w:semiHidden/>
     <w:rsid w:val="00A442AC"/>
@@ -2025,7 +2424,7 @@
       <w:szCs w:val="20"/>
     </w:rPr>
   </w:style>
-  <w:style w:type="paragraph" w:styleId="Caption">
+  <w:style w:type="paragraph" w:styleId="Descripcin">
     <w:name w:val="caption"/>
     <w:basedOn w:val="Normal"/>
     <w:next w:val="Normal"/>
@@ -2045,9 +2444,9 @@
       <w:szCs w:val="18"/>
     </w:rPr>
   </w:style>
-  <w:style w:type="table" w:styleId="GridTable2">
+  <w:style w:type="table" w:styleId="Tabladecuadrcula2">
     <w:name w:val="Grid Table 2"/>
-    <w:basedOn w:val="TableNormal"/>
+    <w:basedOn w:val="Tablanormal"/>
     <w:uiPriority w:val="47"/>
     <w:rsid w:val="00076EA8"/>
     <w:pPr>
@@ -2120,10 +2519,10 @@
       </w:tcPr>
     </w:tblStylePr>
   </w:style>
-  <w:style w:type="character" w:customStyle="1" w:styleId="Heading1Char">
-    <w:name w:val="Heading 1 Char"/>
-    <w:basedOn w:val="DefaultParagraphFont"/>
-    <w:link w:val="Heading1"/>
+  <w:style w:type="character" w:customStyle="1" w:styleId="Ttulo1Car">
+    <w:name w:val="Título 1 Car"/>
+    <w:basedOn w:val="Fuentedeprrafopredeter"/>
+    <w:link w:val="Ttulo1"/>
     <w:uiPriority w:val="9"/>
     <w:rsid w:val="003C0715"/>
     <w:rPr>
@@ -2134,10 +2533,10 @@
       <w:szCs w:val="32"/>
     </w:rPr>
   </w:style>
-  <w:style w:type="character" w:customStyle="1" w:styleId="Heading2Char">
-    <w:name w:val="Heading 2 Char"/>
-    <w:basedOn w:val="DefaultParagraphFont"/>
-    <w:link w:val="Heading2"/>
+  <w:style w:type="character" w:customStyle="1" w:styleId="Ttulo2Car">
+    <w:name w:val="Título 2 Car"/>
+    <w:basedOn w:val="Fuentedeprrafopredeter"/>
+    <w:link w:val="Ttulo2"/>
     <w:uiPriority w:val="9"/>
     <w:rsid w:val="003C0715"/>
     <w:rPr>
@@ -2447,9 +2846,12 @@
 </file>
 
 <file path=customXml/item1.xml><?xml version="1.0" encoding="utf-8"?>
-<p:properties xmlns:p="http://schemas.microsoft.com/office/2006/metadata/properties" xmlns:xsi="http://www.w3.org/2001/XMLSchema-instance" xmlns:pc="http://schemas.microsoft.com/office/infopath/2007/PartnerControls">
-  <documentManagement/>
-</p:properties>
+<?mso-contentType ?>
+<FormTemplates xmlns="http://schemas.microsoft.com/sharepoint/v3/contenttype/forms">
+  <Display>DocumentLibraryForm</Display>
+  <Edit>DocumentLibraryForm</Edit>
+  <New>DocumentLibraryForm</New>
+</FormTemplates>
 </file>
 
 <file path=customXml/item2.xml><?xml version="1.0" encoding="utf-8"?>
@@ -2664,31 +3066,43 @@
 </file>
 
 <file path=customXml/item3.xml><?xml version="1.0" encoding="utf-8"?>
-<?mso-contentType ?>
-<FormTemplates xmlns="http://schemas.microsoft.com/sharepoint/v3/contenttype/forms">
-  <Display>DocumentLibraryForm</Display>
-  <Edit>DocumentLibraryForm</Edit>
-  <New>DocumentLibraryForm</New>
-</FormTemplates>
+<p:properties xmlns:p="http://schemas.microsoft.com/office/2006/metadata/properties" xmlns:xsi="http://www.w3.org/2001/XMLSchema-instance" xmlns:pc="http://schemas.microsoft.com/office/infopath/2007/PartnerControls">
+  <documentManagement/>
+</p:properties>
 </file>
 
 <file path=customXml/itemProps1.xml><?xml version="1.0" encoding="utf-8"?>
+<ds:datastoreItem xmlns:ds="http://schemas.openxmlformats.org/officeDocument/2006/customXml" ds:itemID="{1F59EA8B-1FA8-40D2-A8B0-61B9CE1E4579}">
+  <ds:schemaRefs>
+    <ds:schemaRef ds:uri="http://schemas.microsoft.com/sharepoint/v3/contenttype/forms"/>
+  </ds:schemaRefs>
+</ds:datastoreItem>
+</file>
+
+<file path=customXml/itemProps2.xml><?xml version="1.0" encoding="utf-8"?>
+<ds:datastoreItem xmlns:ds="http://schemas.openxmlformats.org/officeDocument/2006/customXml" ds:itemID="{6A402F4C-F49F-4E29-8D88-E716A8E26B87}">
+  <ds:schemaRefs>
+    <ds:schemaRef ds:uri="http://schemas.microsoft.com/office/2006/metadata/contentType"/>
+    <ds:schemaRef ds:uri="http://schemas.microsoft.com/office/2006/metadata/properties/metaAttributes"/>
+    <ds:schemaRef ds:uri="http://www.w3.org/2001/XMLSchema"/>
+    <ds:schemaRef ds:uri="http://schemas.microsoft.com/office/2006/metadata/properties"/>
+    <ds:schemaRef ds:uri="164883f8-7691-4ecf-b54a-664c0d0edefe"/>
+    <ds:schemaRef ds:uri="85e30bcc-d76c-4413-8e4d-2dce22fb0743"/>
+    <ds:schemaRef ds:uri="http://schemas.microsoft.com/office/2006/documentManagement/types"/>
+    <ds:schemaRef ds:uri="http://schemas.microsoft.com/office/infopath/2007/PartnerControls"/>
+    <ds:schemaRef ds:uri="http://schemas.openxmlformats.org/package/2006/metadata/core-properties"/>
+    <ds:schemaRef ds:uri="http://purl.org/dc/elements/1.1/"/>
+    <ds:schemaRef ds:uri="http://purl.org/dc/terms/"/>
+    <ds:schemaRef ds:uri="http://schemas.microsoft.com/internal/obd"/>
+  </ds:schemaRefs>
+</ds:datastoreItem>
+</file>
+
+<file path=customXml/itemProps3.xml><?xml version="1.0" encoding="utf-8"?>
 <ds:datastoreItem xmlns:ds="http://schemas.openxmlformats.org/officeDocument/2006/customXml" ds:itemID="{8542EACB-7939-45C8-99C3-B6897CA7A7EF}">
   <ds:schemaRefs>
     <ds:schemaRef ds:uri="http://schemas.microsoft.com/office/2006/metadata/properties"/>
     <ds:schemaRef ds:uri="http://schemas.microsoft.com/office/infopath/2007/PartnerControls"/>
   </ds:schemaRefs>
 </ds:datastoreItem>
-</file>
-
-<file path=customXml/itemProps2.xml><?xml version="1.0" encoding="utf-8"?>
-<ds:datastoreItem xmlns:ds="http://schemas.openxmlformats.org/officeDocument/2006/customXml" ds:itemID="{6A402F4C-F49F-4E29-8D88-E716A8E26B87}"/>
-</file>
-
-<file path=customXml/itemProps3.xml><?xml version="1.0" encoding="utf-8"?>
-<ds:datastoreItem xmlns:ds="http://schemas.openxmlformats.org/officeDocument/2006/customXml" ds:itemID="{1F59EA8B-1FA8-40D2-A8B0-61B9CE1E4579}">
-  <ds:schemaRefs>
-    <ds:schemaRef ds:uri="http://schemas.microsoft.com/sharepoint/v3/contenttype/forms"/>
-  </ds:schemaRefs>
-</ds:datastoreItem>
 </file>
</xml_diff>